<commit_message>
Rajout cartes de phase
</commit_message>
<xml_diff>
--- a/Perspectives/src/Cartes/Perspectives_Cartes_contexte.docx
+++ b/Perspectives/src/Cartes/Perspectives_Cartes_contexte.docx
@@ -6,54 +6,54 @@
       <w:pPr>
         <w:jc w:val="both"/>
       </w:pPr>
-      <w:r>
-        <w:t xml:space="preserve">Vous êtes </w:t>
-      </w:r>
-      <w:r>
-        <w:rPr>
-          <w:b/>
-          <w:bCs/>
-        </w:rPr>
-        <w:t>enfant unique</w:t>
-      </w:r>
-      <w:r>
-        <w:t xml:space="preserve"> dans une famille de la </w:t>
-      </w:r>
-      <w:r>
-        <w:rPr>
-          <w:b/>
-          <w:bCs/>
-        </w:rPr>
-        <w:t>classe moyenne</w:t>
-      </w:r>
-      <w:r>
-        <w:t xml:space="preserve">. Vos parents sont </w:t>
-      </w:r>
-      <w:r>
-        <w:rPr>
-          <w:b/>
-          <w:bCs/>
-        </w:rPr>
-        <w:t>cadres</w:t>
-      </w:r>
-      <w:r>
-        <w:t xml:space="preserve"> et </w:t>
-      </w:r>
-      <w:r>
-        <w:rPr>
-          <w:b/>
-          <w:bCs/>
-        </w:rPr>
-        <w:t>athées</w:t>
-      </w:r>
-      <w:r>
-        <w:t xml:space="preserve">. Votre père conduit une </w:t>
-      </w:r>
-      <w:r>
-        <w:t>Peugeot 206</w:t>
-      </w:r>
       <w:bookmarkStart w:id="0" w:name="_GoBack"/>
       <w:bookmarkEnd w:id="0"/>
+      <w:r>
+        <w:t xml:space="preserve">Vous êtes </w:t>
+      </w:r>
+      <w:r>
+        <w:rPr>
+          <w:b/>
+          <w:bCs/>
+        </w:rPr>
+        <w:t>enfant unique</w:t>
+      </w:r>
+      <w:r>
+        <w:t xml:space="preserve"> dans une famille de la </w:t>
+      </w:r>
+      <w:r>
+        <w:rPr>
+          <w:b/>
+          <w:bCs/>
+        </w:rPr>
+        <w:t>classe moyenne</w:t>
+      </w:r>
+      <w:r>
+        <w:t xml:space="preserve">. Vos parents sont </w:t>
+      </w:r>
+      <w:r>
+        <w:rPr>
+          <w:b/>
+          <w:bCs/>
+        </w:rPr>
+        <w:t>cadres</w:t>
+      </w:r>
+      <w:r>
+        <w:t xml:space="preserve"> et </w:t>
+      </w:r>
+      <w:r>
+        <w:rPr>
+          <w:b/>
+          <w:bCs/>
+        </w:rPr>
+        <w:t>athées</w:t>
+      </w:r>
+      <w:r>
+        <w:t xml:space="preserve">. Votre père conduit une </w:t>
+      </w:r>
+      <w:r>
+        <w:t>Peugeot 206</w:t>
+      </w:r>
       <w:r>
         <w:t>, et votre mère une Renault Espace. La vie est belle, mais un peu ennuyeuse.</w:t>
       </w:r>
@@ -1068,7 +1068,25 @@
           <w:color w:val="000000"/>
           <w:lang w:eastAsia="fr-FR"/>
         </w:rPr>
-        <w:t xml:space="preserve"> Il vous est souvent arrivé d’appeler un autre prof « maman », ce qui vous a valu beaucoup de moqueries. À chaque fois que vous faisiez une bêtise, les profs en parlaient à vos parents à la pause. </w:t>
+        <w:t xml:space="preserve"> Il vous est souvent arrivé d’appeler un autre prof « maman », ce qui vous a valu beaucoup de moqueries. À </w:t>
+      </w:r>
+      <w:proofErr w:type="gramStart"/>
+      <w:r>
+        <w:rPr>
+          <w:rFonts w:ascii="Calibri" w:eastAsia="Times New Roman" w:hAnsi="Calibri" w:cs="Calibri"/>
+          <w:color w:val="000000"/>
+          <w:lang w:eastAsia="fr-FR"/>
+        </w:rPr>
+        <w:t>chaque</w:t>
+      </w:r>
+      <w:proofErr w:type="gramEnd"/>
+      <w:r>
+        <w:rPr>
+          <w:rFonts w:ascii="Calibri" w:eastAsia="Times New Roman" w:hAnsi="Calibri" w:cs="Calibri"/>
+          <w:color w:val="000000"/>
+          <w:lang w:eastAsia="fr-FR"/>
+        </w:rPr>
+        <w:t xml:space="preserve"> fois que vous faisiez une bêtise, les profs en parlaient à vos parents à la pause. </w:t>
       </w:r>
     </w:p>
     <w:p>
@@ -1142,7 +1160,7 @@
     </w:p>
     <w:sectPr>
       <w:pgSz w:w="4196" w:h="6521" w:code="11"/>
-      <w:pgMar w:top="568" w:right="652" w:bottom="567" w:left="567" w:header="720" w:footer="720" w:gutter="0"/>
+      <w:pgMar w:top="567" w:right="567" w:bottom="567" w:left="567" w:header="720" w:footer="720" w:gutter="0"/>
       <w:cols w:space="720"/>
       <w:docGrid w:linePitch="360"/>
     </w:sectPr>

</xml_diff>

<commit_message>
Tutoiement dans cartes contexte
</commit_message>
<xml_diff>
--- a/Perspectives/src/Cartes/Perspectives_Cartes_contexte.docx
+++ b/Perspectives/src/Cartes/Perspectives_Cartes_contexte.docx
@@ -7,10 +7,6 @@
         <w:jc w:val="both"/>
       </w:pPr>
       <w:r>
-        <w:rPr>
-          <w:noProof/>
-          <w:color w:val="C00000"/>
-        </w:rPr>
         <w:drawing>
           <wp:anchor distT="0" distB="0" distL="114300" distR="114300" simplePos="0" relativeHeight="251658240" behindDoc="1" locked="0" layoutInCell="1" allowOverlap="1" wp14:anchorId="280E401F" wp14:editId="67846394">
             <wp:simplePos x="0" y="0"/>
@@ -75,7 +71,16 @@
         </w:drawing>
       </w:r>
       <w:r>
-        <w:t xml:space="preserve">Vous êtes </w:t>
+        <w:t>T</w:t>
+      </w:r>
+      <w:r>
+        <w:t>’</w:t>
+      </w:r>
+      <w:r>
+        <w:t>es</w:t>
+      </w:r>
+      <w:r>
+        <w:t xml:space="preserve"> </w:t>
       </w:r>
       <w:r>
         <w:rPr>
@@ -95,7 +100,13 @@
         <w:t>classe moyenne</w:t>
       </w:r>
       <w:r>
-        <w:t xml:space="preserve">. Vos parents sont </w:t>
+        <w:t xml:space="preserve">. </w:t>
+      </w:r>
+      <w:r>
+        <w:t>Tes</w:t>
+      </w:r>
+      <w:r>
+        <w:t xml:space="preserve"> parents sont </w:t>
       </w:r>
       <w:r>
         <w:rPr>
@@ -115,13 +126,25 @@
         <w:t>athées</w:t>
       </w:r>
       <w:r>
-        <w:t xml:space="preserve">. Votre père conduit une </w:t>
+        <w:t xml:space="preserve">. </w:t>
+      </w:r>
+      <w:r>
+        <w:t>Ton</w:t>
+      </w:r>
+      <w:r>
+        <w:t xml:space="preserve"> père conduit une </w:t>
       </w:r>
       <w:r>
         <w:t>Peugeot 206</w:t>
       </w:r>
       <w:r>
-        <w:t>, et votre mère une Renault Espace. La vie est belle, mais un peu ennuyeuse.</w:t>
+        <w:t xml:space="preserve">, et </w:t>
+      </w:r>
+      <w:r>
+        <w:t xml:space="preserve">ta </w:t>
+      </w:r>
+      <w:r>
+        <w:t>mère une Renault Espace. La vie est belle, mais un peu ennuyeuse.</w:t>
       </w:r>
     </w:p>
     <w:p>
@@ -158,7 +181,7 @@
         <w:rPr>
           <w:color w:val="385623" w:themeColor="accent6" w:themeShade="80"/>
         </w:rPr>
-        <w:t>vous êtes</w:t>
+        <w:t>t’es</w:t>
       </w:r>
       <w:r>
         <w:rPr>
@@ -170,13 +193,31 @@
         <w:rPr>
           <w:color w:val="385623" w:themeColor="accent6" w:themeShade="80"/>
         </w:rPr>
-        <w:t>vous ne vous attendez quand même pas</w:t>
-      </w:r>
-      <w:r>
-        <w:rPr>
-          <w:color w:val="385623" w:themeColor="accent6" w:themeShade="80"/>
-        </w:rPr>
-        <w:t xml:space="preserve"> à avoir un bonus ?!?</w:t>
+        <w:t>tu</w:t>
+      </w:r>
+      <w:r>
+        <w:rPr>
+          <w:color w:val="385623" w:themeColor="accent6" w:themeShade="80"/>
+        </w:rPr>
+        <w:t xml:space="preserve"> ne </w:t>
+      </w:r>
+      <w:r>
+        <w:rPr>
+          <w:color w:val="385623" w:themeColor="accent6" w:themeShade="80"/>
+        </w:rPr>
+        <w:t xml:space="preserve">t’attends </w:t>
+      </w:r>
+      <w:r>
+        <w:rPr>
+          <w:color w:val="385623" w:themeColor="accent6" w:themeShade="80"/>
+        </w:rPr>
+        <w:t>quand même pas</w:t>
+      </w:r>
+      <w:r>
+        <w:rPr>
+          <w:color w:val="385623" w:themeColor="accent6" w:themeShade="80"/>
+        </w:rPr>
+        <w:t xml:space="preserve"> à un bonus ?!?</w:t>
       </w:r>
       <w:r>
         <w:rPr>
@@ -210,7 +251,13 @@
         <w:rPr>
           <w:color w:val="C00000"/>
         </w:rPr>
-        <w:t>vous faites partie de la tranche sociale qui paye le plus d’</w:t>
+        <w:t>tu fais</w:t>
+      </w:r>
+      <w:r>
+        <w:rPr>
+          <w:color w:val="C00000"/>
+        </w:rPr>
+        <w:t xml:space="preserve"> partie de la tranche sociale qui paye le plus d’</w:t>
       </w:r>
       <w:r>
         <w:rPr>
@@ -243,10 +290,6 @@
         <w:jc w:val="both"/>
       </w:pPr>
       <w:r>
-        <w:rPr>
-          <w:noProof/>
-          <w:color w:val="C00000"/>
-        </w:rPr>
         <w:lastRenderedPageBreak/>
         <w:drawing>
           <wp:anchor distT="0" distB="0" distL="114300" distR="114300" simplePos="0" relativeHeight="251660288" behindDoc="1" locked="0" layoutInCell="1" allowOverlap="1" wp14:anchorId="5F299B81" wp14:editId="0997D0D9">
@@ -312,7 +355,10 @@
         </w:drawing>
       </w:r>
       <w:r>
-        <w:t xml:space="preserve">Vous êtes un enfant du </w:t>
+        <w:t>T’es</w:t>
+      </w:r>
+      <w:r>
+        <w:t xml:space="preserve"> un enfant du </w:t>
       </w:r>
       <w:r>
         <w:rPr>
@@ -322,7 +368,13 @@
         <w:t>prolétariat</w:t>
       </w:r>
       <w:r>
-        <w:t xml:space="preserve">. Vos parents sont </w:t>
+        <w:t xml:space="preserve">. </w:t>
+      </w:r>
+      <w:r>
+        <w:t>Tes</w:t>
+      </w:r>
+      <w:r>
+        <w:t xml:space="preserve"> parents sont </w:t>
       </w:r>
       <w:r>
         <w:rPr>
@@ -332,7 +384,13 @@
         <w:t>ouvriers</w:t>
       </w:r>
       <w:r>
-        <w:t xml:space="preserve"> dans une usine de fabrication de boulons. C’est là qu’ils se sont rencontrés il y a 20 ans. Vous avez </w:t>
+        <w:t xml:space="preserve"> dans une usine de fabrication de boulons. C’est là qu’ils se sont rencontrés il y a 20 ans. </w:t>
+      </w:r>
+      <w:r>
+        <w:t>T’as</w:t>
+      </w:r>
+      <w:r>
+        <w:t xml:space="preserve"> </w:t>
       </w:r>
       <w:r>
         <w:rPr>
@@ -342,7 +400,13 @@
         <w:t>deux frères</w:t>
       </w:r>
       <w:r>
-        <w:t xml:space="preserve"> qui ont pourri votre enfance.</w:t>
+        <w:t xml:space="preserve"> qui ont pourri </w:t>
+      </w:r>
+      <w:r>
+        <w:t>ton</w:t>
+      </w:r>
+      <w:r>
+        <w:t xml:space="preserve"> enfance.</w:t>
       </w:r>
     </w:p>
     <w:p>
@@ -379,7 +443,61 @@
         <w:rPr>
           <w:color w:val="385623" w:themeColor="accent6" w:themeShade="80"/>
         </w:rPr>
-        <w:t>la vie a toujours été dure pour vous – vous avez appris à être tenace, et vous pouvez choisir une issue lors d’un lancer de dé (et un seul)</w:t>
+        <w:t xml:space="preserve">la vie a toujours été dure pour </w:t>
+      </w:r>
+      <w:r>
+        <w:rPr>
+          <w:color w:val="385623" w:themeColor="accent6" w:themeShade="80"/>
+        </w:rPr>
+        <w:t>toi, ce qui</w:t>
+      </w:r>
+      <w:r>
+        <w:rPr>
+          <w:color w:val="385623" w:themeColor="accent6" w:themeShade="80"/>
+        </w:rPr>
+        <w:t xml:space="preserve"> </w:t>
+      </w:r>
+      <w:r>
+        <w:rPr>
+          <w:color w:val="385623" w:themeColor="accent6" w:themeShade="80"/>
+        </w:rPr>
+        <w:t xml:space="preserve">t’as </w:t>
+      </w:r>
+      <w:r>
+        <w:rPr>
+          <w:color w:val="385623" w:themeColor="accent6" w:themeShade="80"/>
+        </w:rPr>
+        <w:t>appris à être tenace</w:t>
+      </w:r>
+      <w:r>
+        <w:rPr>
+          <w:color w:val="385623" w:themeColor="accent6" w:themeShade="80"/>
+        </w:rPr>
+        <w:t xml:space="preserve"> – pour un lancer de dé, tu peux </w:t>
+      </w:r>
+      <w:r>
+        <w:rPr>
+          <w:color w:val="385623" w:themeColor="accent6" w:themeShade="80"/>
+        </w:rPr>
+        <w:t xml:space="preserve">choisir </w:t>
+      </w:r>
+      <w:r>
+        <w:rPr>
+          <w:color w:val="385623" w:themeColor="accent6" w:themeShade="80"/>
+        </w:rPr>
+        <w:t>l’</w:t>
+      </w:r>
+      <w:r>
+        <w:rPr>
+          <w:color w:val="385623" w:themeColor="accent6" w:themeShade="80"/>
+        </w:rPr>
+        <w:t>issue</w:t>
+      </w:r>
+      <w:r>
+        <w:rPr>
+          <w:color w:val="385623" w:themeColor="accent6" w:themeShade="80"/>
+        </w:rPr>
+        <w:t xml:space="preserve"> qui te plait</w:t>
       </w:r>
       <w:r>
         <w:rPr>
@@ -405,15 +523,23 @@
       </w:r>
       <w:r>
         <w:rPr>
-          <w:color w:val="C00000"/>
-        </w:rPr>
-        <w:t xml:space="preserve"> vous vous autocensurez sur PARCOURSUP – vous éliminez les choix d’études longues</w:t>
-      </w:r>
-      <w:r>
-        <w:rPr>
-          <w:color w:val="C00000"/>
-        </w:rPr>
-        <w:t>.</w:t>
+          <w:b/>
+          <w:bCs/>
+          <w:color w:val="C00000"/>
+        </w:rPr>
+        <w:t xml:space="preserve"> </w:t>
+      </w:r>
+      <w:r>
+        <w:rPr>
+          <w:color w:val="C00000"/>
+        </w:rPr>
+        <w:t>à cause de tes origines, tu t’autocensures pendant la phase « Orientation ».</w:t>
+      </w:r>
+      <w:r>
+        <w:rPr>
+          <w:color w:val="C00000"/>
+        </w:rPr>
+        <w:t xml:space="preserve"> </w:t>
       </w:r>
     </w:p>
     <w:p>
@@ -436,7 +562,6 @@
       <w:r>
         <w:rPr>
           <w:noProof/>
-          <w:color w:val="C00000"/>
         </w:rPr>
         <w:lastRenderedPageBreak/>
         <w:drawing>
@@ -503,7 +628,13 @@
         </w:drawing>
       </w:r>
       <w:r>
-        <w:t xml:space="preserve">Vous êtes un </w:t>
+        <w:rPr>
+          <w:noProof/>
+        </w:rPr>
+        <w:t>T’es</w:t>
+      </w:r>
+      <w:r>
+        <w:t xml:space="preserve"> un </w:t>
       </w:r>
       <w:r>
         <w:rPr>
@@ -513,11 +644,28 @@
         <w:t>privilégié</w:t>
       </w:r>
       <w:r>
-        <w:t xml:space="preserve">. Votre père est banquier </w:t>
-      </w:r>
-      <w:r>
-        <w:t xml:space="preserve">à JP Morgan, et votre mère est designer à LVMH. Votre </w:t>
-      </w:r>
+        <w:t xml:space="preserve">. </w:t>
+      </w:r>
+      <w:r>
+        <w:t>Ton</w:t>
+      </w:r>
+      <w:r>
+        <w:t xml:space="preserve"> père est banquier </w:t>
+      </w:r>
+      <w:r>
+        <w:t xml:space="preserve">à JP Morgan, et </w:t>
+      </w:r>
+      <w:r>
+        <w:t xml:space="preserve">ta </w:t>
+      </w:r>
+      <w:r>
+        <w:t xml:space="preserve">mère est designer à LVMH. </w:t>
+      </w:r>
+      <w:proofErr w:type="spellStart"/>
+      <w:r>
+        <w:t xml:space="preserve">Ta </w:t>
+      </w:r>
+      <w:proofErr w:type="spellEnd"/>
       <w:r>
         <w:rPr>
           <w:b/>
@@ -536,7 +684,25 @@
         <w:t>lycée catholique</w:t>
       </w:r>
       <w:r>
-        <w:t>. Votre vie est facile, mais vous en avez assez des bals masqués hebdomadaires.</w:t>
+        <w:t xml:space="preserve">. </w:t>
+      </w:r>
+      <w:r>
+        <w:t xml:space="preserve">Ta </w:t>
+      </w:r>
+      <w:r>
+        <w:t xml:space="preserve">vie est facile, mais </w:t>
+      </w:r>
+      <w:r>
+        <w:t>t’</w:t>
+      </w:r>
+      <w:r>
+        <w:t>en a</w:t>
+      </w:r>
+      <w:r>
+        <w:t xml:space="preserve">s </w:t>
+      </w:r>
+      <w:r>
+        <w:t>assez des bals masqués hebdomadaires.</w:t>
       </w:r>
     </w:p>
     <w:p>
@@ -573,7 +739,55 @@
         <w:rPr>
           <w:color w:val="385623" w:themeColor="accent6" w:themeShade="80"/>
         </w:rPr>
-        <w:t xml:space="preserve"> pour votre choix professionnel, vous pouvez éliminer tous les choix pas assez prestigieux pour vous.</w:t>
+        <w:t xml:space="preserve"> pour </w:t>
+      </w:r>
+      <w:r>
+        <w:rPr>
+          <w:color w:val="385623" w:themeColor="accent6" w:themeShade="80"/>
+        </w:rPr>
+        <w:t>ton</w:t>
+      </w:r>
+      <w:r>
+        <w:rPr>
+          <w:color w:val="385623" w:themeColor="accent6" w:themeShade="80"/>
+        </w:rPr>
+        <w:t xml:space="preserve"> </w:t>
+      </w:r>
+      <w:r>
+        <w:rPr>
+          <w:color w:val="385623" w:themeColor="accent6" w:themeShade="80"/>
+        </w:rPr>
+        <w:t>orientation</w:t>
+      </w:r>
+      <w:r>
+        <w:rPr>
+          <w:color w:val="385623" w:themeColor="accent6" w:themeShade="80"/>
+        </w:rPr>
+        <w:t xml:space="preserve">, </w:t>
+      </w:r>
+      <w:r>
+        <w:rPr>
+          <w:color w:val="385623" w:themeColor="accent6" w:themeShade="80"/>
+        </w:rPr>
+        <w:t>tu peux</w:t>
+      </w:r>
+      <w:r>
+        <w:rPr>
+          <w:color w:val="385623" w:themeColor="accent6" w:themeShade="80"/>
+        </w:rPr>
+        <w:t xml:space="preserve"> éliminer tous les choix </w:t>
+      </w:r>
+      <w:r>
+        <w:rPr>
+          <w:color w:val="385623" w:themeColor="accent6" w:themeShade="80"/>
+        </w:rPr>
+        <w:t xml:space="preserve">qui ne te semblent </w:t>
+      </w:r>
+      <w:r>
+        <w:rPr>
+          <w:color w:val="385623" w:themeColor="accent6" w:themeShade="80"/>
+        </w:rPr>
+        <w:t>pas assez prestigieux.</w:t>
       </w:r>
     </w:p>
     <w:p>
@@ -595,7 +809,19 @@
         <w:rPr>
           <w:color w:val="C00000"/>
         </w:rPr>
-        <w:t xml:space="preserve"> votre père se fait arrêter pour fraude fiscale au </w:t>
+        <w:t xml:space="preserve"> </w:t>
+      </w:r>
+      <w:r>
+        <w:rPr>
+          <w:color w:val="C00000"/>
+        </w:rPr>
+        <w:t>ton</w:t>
+      </w:r>
+      <w:r>
+        <w:rPr>
+          <w:color w:val="C00000"/>
+        </w:rPr>
+        <w:t xml:space="preserve"> père se fait arrêter pour fraude fiscale au </w:t>
       </w:r>
       <w:r>
         <w:rPr>
@@ -607,7 +833,19 @@
         <w:rPr>
           <w:color w:val="C00000"/>
         </w:rPr>
-        <w:t xml:space="preserve"> tour – trouvez un moyen pour vous autofinancer.</w:t>
+        <w:t xml:space="preserve"> tour – trouve un moyen pour </w:t>
+      </w:r>
+      <w:r>
+        <w:rPr>
+          <w:color w:val="C00000"/>
+        </w:rPr>
+        <w:t>t’</w:t>
+      </w:r>
+      <w:r>
+        <w:rPr>
+          <w:color w:val="C00000"/>
+        </w:rPr>
+        <w:t>autofinancer.</w:t>
       </w:r>
     </w:p>
     <w:p>
@@ -697,7 +935,10 @@
         </w:drawing>
       </w:r>
       <w:r>
-        <w:t xml:space="preserve">Vous êtes enfant de la </w:t>
+        <w:t>T’es un</w:t>
+      </w:r>
+      <w:r>
+        <w:t xml:space="preserve"> enfant de la </w:t>
       </w:r>
       <w:r>
         <w:rPr>
@@ -707,7 +948,13 @@
         <w:t>classe moyenne</w:t>
       </w:r>
       <w:r>
-        <w:t xml:space="preserve">. Vos parents vont à la </w:t>
+        <w:t xml:space="preserve">. </w:t>
+      </w:r>
+      <w:r>
+        <w:t xml:space="preserve">Tes </w:t>
+      </w:r>
+      <w:r>
+        <w:t xml:space="preserve">parents vont à la </w:t>
       </w:r>
       <w:r>
         <w:rPr>
@@ -717,7 +964,10 @@
         <w:t>messe</w:t>
       </w:r>
       <w:r>
-        <w:t xml:space="preserve"> chaque dimanche, et vos </w:t>
+        <w:t xml:space="preserve"> chaque dimanche, et </w:t>
+      </w:r>
+      <w:r>
+        <w:t xml:space="preserve">tes </w:t>
       </w:r>
       <w:r>
         <w:rPr>
@@ -740,7 +990,10 @@
         <w:t xml:space="preserve">. </w:t>
       </w:r>
       <w:r>
-        <w:t xml:space="preserve">Vous allez à la </w:t>
+        <w:t xml:space="preserve">Tu vas </w:t>
+      </w:r>
+      <w:r>
+        <w:t xml:space="preserve">à la </w:t>
       </w:r>
       <w:r>
         <w:rPr>
@@ -797,7 +1050,31 @@
         <w:rPr>
           <w:color w:val="385623" w:themeColor="accent6" w:themeShade="80"/>
         </w:rPr>
-        <w:t xml:space="preserve"> ta croyance en Dieu te permet d’affronter facilement les difficultés de la vie – vous pouvez éviter un lancer de dé et choisir la solution la plus conforme à vos croyances</w:t>
+        <w:t xml:space="preserve"> ta croyance en Dieu te permet d’affronter facilement les difficultés de la vie – </w:t>
+      </w:r>
+      <w:r>
+        <w:rPr>
+          <w:color w:val="385623" w:themeColor="accent6" w:themeShade="80"/>
+        </w:rPr>
+        <w:t>tu peux</w:t>
+      </w:r>
+      <w:r>
+        <w:rPr>
+          <w:color w:val="385623" w:themeColor="accent6" w:themeShade="80"/>
+        </w:rPr>
+        <w:t xml:space="preserve"> éviter un lancer de dé et choisir la solution la plus conforme à </w:t>
+      </w:r>
+      <w:r>
+        <w:rPr>
+          <w:color w:val="385623" w:themeColor="accent6" w:themeShade="80"/>
+        </w:rPr>
+        <w:t xml:space="preserve">tes </w:t>
+      </w:r>
+      <w:r>
+        <w:rPr>
+          <w:color w:val="385623" w:themeColor="accent6" w:themeShade="80"/>
+        </w:rPr>
+        <w:t>croyances</w:t>
       </w:r>
     </w:p>
     <w:p>
@@ -819,7 +1096,31 @@
         <w:rPr>
           <w:color w:val="C00000"/>
         </w:rPr>
-        <w:t xml:space="preserve"> si vous avez un conjoint, vous devez vous marier.</w:t>
+        <w:t xml:space="preserve"> si </w:t>
+      </w:r>
+      <w:r>
+        <w:rPr>
+          <w:color w:val="C00000"/>
+        </w:rPr>
+        <w:t xml:space="preserve">t’as </w:t>
+      </w:r>
+      <w:r>
+        <w:rPr>
+          <w:color w:val="C00000"/>
+        </w:rPr>
+        <w:t xml:space="preserve">un conjoint, </w:t>
+      </w:r>
+      <w:r>
+        <w:rPr>
+          <w:color w:val="C00000"/>
+        </w:rPr>
+        <w:t>tu dois te marier</w:t>
+      </w:r>
+      <w:r>
+        <w:rPr>
+          <w:color w:val="C00000"/>
+        </w:rPr>
+        <w:t>.</w:t>
       </w:r>
       <w:r>
         <w:rPr>
@@ -916,7 +1217,25 @@
           <w:sz w:val="22"/>
           <w:szCs w:val="22"/>
         </w:rPr>
-        <w:t xml:space="preserve">Vous êtes issu du </w:t>
+        <w:t xml:space="preserve"> </w:t>
+      </w:r>
+      <w:r>
+        <w:rPr>
+          <w:rFonts w:ascii="Calibri" w:hAnsi="Calibri" w:cs="Calibri"/>
+          <w:color w:val="000000"/>
+          <w:sz w:val="22"/>
+          <w:szCs w:val="22"/>
+        </w:rPr>
+        <w:t xml:space="preserve">T’es </w:t>
+      </w:r>
+      <w:r>
+        <w:rPr>
+          <w:rFonts w:ascii="Calibri" w:hAnsi="Calibri" w:cs="Calibri"/>
+          <w:color w:val="000000"/>
+          <w:sz w:val="22"/>
+          <w:szCs w:val="22"/>
+        </w:rPr>
+        <w:t xml:space="preserve">issu du </w:t>
       </w:r>
       <w:r>
         <w:rPr>
@@ -936,7 +1255,61 @@
           <w:sz w:val="22"/>
           <w:szCs w:val="22"/>
         </w:rPr>
-        <w:t xml:space="preserve">. Avec un père mime et une mère comédienne, vous avez grandi bercé par l’art et la poésie. Vous aimez les </w:t>
+        <w:t xml:space="preserve">. Avec un père mime et une mère comédienne, </w:t>
+      </w:r>
+      <w:r>
+        <w:rPr>
+          <w:rFonts w:ascii="Calibri" w:hAnsi="Calibri" w:cs="Calibri"/>
+          <w:color w:val="000000"/>
+          <w:sz w:val="22"/>
+          <w:szCs w:val="22"/>
+        </w:rPr>
+        <w:t xml:space="preserve">t’as </w:t>
+      </w:r>
+      <w:r>
+        <w:rPr>
+          <w:rFonts w:ascii="Calibri" w:hAnsi="Calibri" w:cs="Calibri"/>
+          <w:color w:val="000000"/>
+          <w:sz w:val="22"/>
+          <w:szCs w:val="22"/>
+        </w:rPr>
+        <w:t xml:space="preserve">grandi bercé par l’art et la poésie. </w:t>
+      </w:r>
+      <w:r>
+        <w:rPr>
+          <w:rFonts w:ascii="Calibri" w:hAnsi="Calibri" w:cs="Calibri"/>
+          <w:color w:val="000000"/>
+          <w:sz w:val="22"/>
+          <w:szCs w:val="22"/>
+        </w:rPr>
+        <w:t>T’</w:t>
+      </w:r>
+      <w:r>
+        <w:rPr>
+          <w:rFonts w:ascii="Calibri" w:hAnsi="Calibri" w:cs="Calibri"/>
+          <w:color w:val="000000"/>
+          <w:sz w:val="22"/>
+          <w:szCs w:val="22"/>
+        </w:rPr>
+        <w:t>aime</w:t>
+      </w:r>
+      <w:r>
+        <w:rPr>
+          <w:rFonts w:ascii="Calibri" w:hAnsi="Calibri" w:cs="Calibri"/>
+          <w:color w:val="000000"/>
+          <w:sz w:val="22"/>
+          <w:szCs w:val="22"/>
+        </w:rPr>
+        <w:t>s</w:t>
+      </w:r>
+      <w:r>
+        <w:rPr>
+          <w:rFonts w:ascii="Calibri" w:hAnsi="Calibri" w:cs="Calibri"/>
+          <w:color w:val="000000"/>
+          <w:sz w:val="22"/>
+          <w:szCs w:val="22"/>
+        </w:rPr>
+        <w:t xml:space="preserve"> les </w:t>
       </w:r>
       <w:r>
         <w:rPr>
@@ -1020,7 +1393,115 @@
           <w:sz w:val="22"/>
           <w:szCs w:val="22"/>
         </w:rPr>
-        <w:t>: votre cadre familial est très libre et vous permet d’explorer des milieux divers - vous pourrez choisir un métier sans rapport avec votre choix d’études.</w:t>
+        <w:t xml:space="preserve">: </w:t>
+      </w:r>
+      <w:r>
+        <w:rPr>
+          <w:rFonts w:ascii="Calibri" w:hAnsi="Calibri" w:cs="Calibri"/>
+          <w:color w:val="274E13"/>
+          <w:sz w:val="22"/>
+          <w:szCs w:val="22"/>
+        </w:rPr>
+        <w:t>ton</w:t>
+      </w:r>
+      <w:r>
+        <w:rPr>
+          <w:rFonts w:ascii="Calibri" w:hAnsi="Calibri" w:cs="Calibri"/>
+          <w:color w:val="274E13"/>
+          <w:sz w:val="22"/>
+          <w:szCs w:val="22"/>
+        </w:rPr>
+        <w:t xml:space="preserve"> cadre familial est très libre et </w:t>
+      </w:r>
+      <w:r>
+        <w:rPr>
+          <w:rFonts w:ascii="Calibri" w:hAnsi="Calibri" w:cs="Calibri"/>
+          <w:color w:val="274E13"/>
+          <w:sz w:val="22"/>
+          <w:szCs w:val="22"/>
+        </w:rPr>
+        <w:t>te</w:t>
+      </w:r>
+      <w:r>
+        <w:rPr>
+          <w:rFonts w:ascii="Calibri" w:hAnsi="Calibri" w:cs="Calibri"/>
+          <w:color w:val="274E13"/>
+          <w:sz w:val="22"/>
+          <w:szCs w:val="22"/>
+        </w:rPr>
+        <w:t xml:space="preserve"> permet d’explorer des milieux divers </w:t>
+      </w:r>
+      <w:r>
+        <w:rPr>
+          <w:rFonts w:ascii="Calibri" w:hAnsi="Calibri" w:cs="Calibri"/>
+          <w:color w:val="274E13"/>
+          <w:sz w:val="22"/>
+          <w:szCs w:val="22"/>
+        </w:rPr>
+        <w:t>–</w:t>
+      </w:r>
+      <w:r>
+        <w:rPr>
+          <w:rFonts w:ascii="Calibri" w:hAnsi="Calibri" w:cs="Calibri"/>
+          <w:color w:val="274E13"/>
+          <w:sz w:val="22"/>
+          <w:szCs w:val="22"/>
+        </w:rPr>
+        <w:t xml:space="preserve"> </w:t>
+      </w:r>
+      <w:r>
+        <w:rPr>
+          <w:rFonts w:ascii="Calibri" w:hAnsi="Calibri" w:cs="Calibri"/>
+          <w:color w:val="274E13"/>
+          <w:sz w:val="22"/>
+          <w:szCs w:val="22"/>
+        </w:rPr>
+        <w:t xml:space="preserve">tu </w:t>
+      </w:r>
+      <w:r>
+        <w:rPr>
+          <w:rFonts w:ascii="Calibri" w:hAnsi="Calibri" w:cs="Calibri"/>
+          <w:color w:val="274E13"/>
+          <w:sz w:val="22"/>
+          <w:szCs w:val="22"/>
+        </w:rPr>
+        <w:t>pourr</w:t>
+      </w:r>
+      <w:r>
+        <w:rPr>
+          <w:rFonts w:ascii="Calibri" w:hAnsi="Calibri" w:cs="Calibri"/>
+          <w:color w:val="274E13"/>
+          <w:sz w:val="22"/>
+          <w:szCs w:val="22"/>
+        </w:rPr>
+        <w:t>as</w:t>
+      </w:r>
+      <w:r>
+        <w:rPr>
+          <w:rFonts w:ascii="Calibri" w:hAnsi="Calibri" w:cs="Calibri"/>
+          <w:color w:val="274E13"/>
+          <w:sz w:val="22"/>
+          <w:szCs w:val="22"/>
+        </w:rPr>
+        <w:t xml:space="preserve"> choisir un métier sans rapport avec </w:t>
+      </w:r>
+      <w:r>
+        <w:rPr>
+          <w:rFonts w:ascii="Calibri" w:hAnsi="Calibri" w:cs="Calibri"/>
+          <w:color w:val="274E13"/>
+          <w:sz w:val="22"/>
+          <w:szCs w:val="22"/>
+        </w:rPr>
+        <w:t xml:space="preserve">ton </w:t>
+      </w:r>
+      <w:r>
+        <w:rPr>
+          <w:rFonts w:ascii="Calibri" w:hAnsi="Calibri" w:cs="Calibri"/>
+          <w:color w:val="274E13"/>
+          <w:sz w:val="22"/>
+          <w:szCs w:val="22"/>
+        </w:rPr>
+        <w:t>choix d’études.</w:t>
       </w:r>
       <w:r>
         <w:rPr>
@@ -1062,7 +1543,43 @@
           <w:sz w:val="22"/>
           <w:szCs w:val="22"/>
         </w:rPr>
-        <w:t>: la société capitaliste n’est définitivement pas faite pour vous - votre premier choix Lifestyle devra obligatoirement être le moins conformiste. </w:t>
+        <w:t xml:space="preserve">: la société capitaliste n’est définitivement pas faite pour </w:t>
+      </w:r>
+      <w:r>
+        <w:rPr>
+          <w:rFonts w:ascii="Calibri" w:hAnsi="Calibri" w:cs="Calibri"/>
+          <w:color w:val="C00000"/>
+          <w:sz w:val="22"/>
+          <w:szCs w:val="22"/>
+        </w:rPr>
+        <w:t>toi</w:t>
+      </w:r>
+      <w:r>
+        <w:rPr>
+          <w:rFonts w:ascii="Calibri" w:hAnsi="Calibri" w:cs="Calibri"/>
+          <w:color w:val="C00000"/>
+          <w:sz w:val="22"/>
+          <w:szCs w:val="22"/>
+        </w:rPr>
+        <w:t xml:space="preserve"> - </w:t>
+      </w:r>
+      <w:r>
+        <w:rPr>
+          <w:rFonts w:ascii="Calibri" w:hAnsi="Calibri" w:cs="Calibri"/>
+          <w:color w:val="C00000"/>
+          <w:sz w:val="22"/>
+          <w:szCs w:val="22"/>
+        </w:rPr>
+        <w:t>ton</w:t>
+      </w:r>
+      <w:r>
+        <w:rPr>
+          <w:rFonts w:ascii="Calibri" w:hAnsi="Calibri" w:cs="Calibri"/>
+          <w:color w:val="C00000"/>
+          <w:sz w:val="22"/>
+          <w:szCs w:val="22"/>
+        </w:rPr>
+        <w:t xml:space="preserve"> premier choix Lifestyle devra obligatoirement être le moins conformiste. </w:t>
       </w:r>
     </w:p>
     <w:p>
@@ -1089,7 +1606,6 @@
       <w:r>
         <w:rPr>
           <w:noProof/>
-          <w:color w:val="C00000"/>
         </w:rPr>
         <w:lastRenderedPageBreak/>
         <w:drawing>
@@ -1158,11 +1674,10 @@
       <w:r>
         <w:rPr>
           <w:rFonts w:ascii="Calibri" w:hAnsi="Calibri" w:cs="Calibri"/>
-          <w:color w:val="000000"/>
-          <w:sz w:val="22"/>
-          <w:szCs w:val="22"/>
-        </w:rPr>
-        <w:t xml:space="preserve">Vous êtes </w:t>
+          <w:sz w:val="22"/>
+          <w:szCs w:val="22"/>
+        </w:rPr>
+        <w:t xml:space="preserve">T’es un </w:t>
       </w:r>
       <w:r>
         <w:rPr>
@@ -1182,7 +1697,97 @@
           <w:sz w:val="22"/>
           <w:szCs w:val="22"/>
         </w:rPr>
-        <w:t xml:space="preserve">. Vous avez passé votre enfance à faire du vélo pour parcourir les 10km qui vous séparaient du supermarché le plus proche. A 14 ans, vous conduisiez déjà un </w:t>
+        <w:t xml:space="preserve">. </w:t>
+      </w:r>
+      <w:r>
+        <w:rPr>
+          <w:rFonts w:ascii="Calibri" w:hAnsi="Calibri" w:cs="Calibri"/>
+          <w:color w:val="000000"/>
+          <w:sz w:val="22"/>
+          <w:szCs w:val="22"/>
+        </w:rPr>
+        <w:t xml:space="preserve">T’as </w:t>
+      </w:r>
+      <w:r>
+        <w:rPr>
+          <w:rFonts w:ascii="Calibri" w:hAnsi="Calibri" w:cs="Calibri"/>
+          <w:color w:val="000000"/>
+          <w:sz w:val="22"/>
+          <w:szCs w:val="22"/>
+        </w:rPr>
+        <w:t xml:space="preserve">passé </w:t>
+      </w:r>
+      <w:r>
+        <w:rPr>
+          <w:rFonts w:ascii="Calibri" w:hAnsi="Calibri" w:cs="Calibri"/>
+          <w:color w:val="000000"/>
+          <w:sz w:val="22"/>
+          <w:szCs w:val="22"/>
+        </w:rPr>
+        <w:t xml:space="preserve">ton </w:t>
+      </w:r>
+      <w:r>
+        <w:rPr>
+          <w:rFonts w:ascii="Calibri" w:hAnsi="Calibri" w:cs="Calibri"/>
+          <w:color w:val="000000"/>
+          <w:sz w:val="22"/>
+          <w:szCs w:val="22"/>
+        </w:rPr>
+        <w:t xml:space="preserve">enfance à faire du vélo pour parcourir les 10km qui </w:t>
+      </w:r>
+      <w:r>
+        <w:rPr>
+          <w:rFonts w:ascii="Calibri" w:hAnsi="Calibri" w:cs="Calibri"/>
+          <w:color w:val="000000"/>
+          <w:sz w:val="22"/>
+          <w:szCs w:val="22"/>
+        </w:rPr>
+        <w:t>te</w:t>
+      </w:r>
+      <w:r>
+        <w:rPr>
+          <w:rFonts w:ascii="Calibri" w:hAnsi="Calibri" w:cs="Calibri"/>
+          <w:color w:val="000000"/>
+          <w:sz w:val="22"/>
+          <w:szCs w:val="22"/>
+        </w:rPr>
+        <w:t xml:space="preserve"> séparaient du supermarché le plus proche. A 14 ans, </w:t>
+      </w:r>
+      <w:r>
+        <w:rPr>
+          <w:rFonts w:ascii="Calibri" w:hAnsi="Calibri" w:cs="Calibri"/>
+          <w:color w:val="000000"/>
+          <w:sz w:val="22"/>
+          <w:szCs w:val="22"/>
+        </w:rPr>
+        <w:t>tu</w:t>
+      </w:r>
+      <w:r>
+        <w:rPr>
+          <w:rFonts w:ascii="Calibri" w:hAnsi="Calibri" w:cs="Calibri"/>
+          <w:color w:val="000000"/>
+          <w:sz w:val="22"/>
+          <w:szCs w:val="22"/>
+        </w:rPr>
+        <w:t xml:space="preserve"> conduis</w:t>
+      </w:r>
+      <w:r>
+        <w:rPr>
+          <w:rFonts w:ascii="Calibri" w:hAnsi="Calibri" w:cs="Calibri"/>
+          <w:color w:val="000000"/>
+          <w:sz w:val="22"/>
+          <w:szCs w:val="22"/>
+        </w:rPr>
+        <w:t>ais</w:t>
+      </w:r>
+      <w:r>
+        <w:rPr>
+          <w:rFonts w:ascii="Calibri" w:hAnsi="Calibri" w:cs="Calibri"/>
+          <w:color w:val="000000"/>
+          <w:sz w:val="22"/>
+          <w:szCs w:val="22"/>
+        </w:rPr>
+        <w:t xml:space="preserve"> déjà un </w:t>
       </w:r>
       <w:r>
         <w:rPr>
@@ -1266,7 +1871,7 @@
           <w:color w:val="385623"/>
           <w:lang w:eastAsia="fr-FR"/>
         </w:rPr>
-        <w:t>v</w:t>
+        <w:t>ton</w:t>
       </w:r>
       <w:r>
         <w:rPr>
@@ -1274,7 +1879,7 @@
           <w:color w:val="385623"/>
           <w:lang w:eastAsia="fr-FR"/>
         </w:rPr>
-        <w:t>otre enfance loin des technologies vous permet d’avoir un regard critique sur ces dernières</w:t>
+        <w:t xml:space="preserve"> enfance loin des technologies </w:t>
       </w:r>
       <w:r>
         <w:rPr>
@@ -1282,6 +1887,22 @@
           <w:color w:val="385623"/>
           <w:lang w:eastAsia="fr-FR"/>
         </w:rPr>
+        <w:t>te</w:t>
+      </w:r>
+      <w:r>
+        <w:rPr>
+          <w:rFonts w:ascii="Calibri" w:eastAsia="Times New Roman" w:hAnsi="Calibri" w:cs="Calibri"/>
+          <w:color w:val="385623"/>
+          <w:lang w:eastAsia="fr-FR"/>
+        </w:rPr>
+        <w:t xml:space="preserve"> permet d’avoir un regard critique sur ces dernières</w:t>
+      </w:r>
+      <w:r>
+        <w:rPr>
+          <w:rFonts w:ascii="Calibri" w:eastAsia="Times New Roman" w:hAnsi="Calibri" w:cs="Calibri"/>
+          <w:color w:val="385623"/>
+          <w:lang w:eastAsia="fr-FR"/>
+        </w:rPr>
         <w:t xml:space="preserve"> – pour un lancer de </w:t>
       </w:r>
       <w:r>
@@ -1290,7 +1911,7 @@
           <w:color w:val="385623"/>
           <w:lang w:eastAsia="fr-FR"/>
         </w:rPr>
-        <w:t xml:space="preserve">dé </w:t>
+        <w:t>dé</w:t>
       </w:r>
       <w:r>
         <w:rPr>
@@ -1298,7 +1919,7 @@
           <w:color w:val="385623"/>
           <w:lang w:eastAsia="fr-FR"/>
         </w:rPr>
-        <w:t xml:space="preserve">vous pouvez </w:t>
+        <w:t xml:space="preserve">, tu peux </w:t>
       </w:r>
       <w:r>
         <w:rPr>
@@ -1306,7 +1927,23 @@
           <w:color w:val="385623"/>
           <w:lang w:eastAsia="fr-FR"/>
         </w:rPr>
-        <w:t>décider vous-même du résultat.</w:t>
+        <w:t xml:space="preserve">décider </w:t>
+      </w:r>
+      <w:r>
+        <w:rPr>
+          <w:rFonts w:ascii="Calibri" w:eastAsia="Times New Roman" w:hAnsi="Calibri" w:cs="Calibri"/>
+          <w:color w:val="385623"/>
+          <w:lang w:eastAsia="fr-FR"/>
+        </w:rPr>
+        <w:t>toi</w:t>
+      </w:r>
+      <w:r>
+        <w:rPr>
+          <w:rFonts w:ascii="Calibri" w:eastAsia="Times New Roman" w:hAnsi="Calibri" w:cs="Calibri"/>
+          <w:color w:val="385623"/>
+          <w:lang w:eastAsia="fr-FR"/>
+        </w:rPr>
+        <w:t>-même du résultat.</w:t>
       </w:r>
     </w:p>
     <w:p>
@@ -1353,47 +1990,71 @@
           <w:color w:val="C00000"/>
           <w:lang w:eastAsia="fr-FR"/>
         </w:rPr>
-        <w:t>v</w:t>
-      </w:r>
-      <w:r>
-        <w:rPr>
-          <w:rFonts w:ascii="Calibri" w:eastAsia="Times New Roman" w:hAnsi="Calibri" w:cs="Calibri"/>
-          <w:color w:val="C00000"/>
-          <w:lang w:eastAsia="fr-FR"/>
-        </w:rPr>
-        <w:t xml:space="preserve">otre connexion n’est pas très bonne </w:t>
-      </w:r>
-      <w:r>
-        <w:rPr>
-          <w:rFonts w:ascii="Calibri" w:eastAsia="Times New Roman" w:hAnsi="Calibri" w:cs="Calibri"/>
-          <w:color w:val="C00000"/>
-          <w:lang w:eastAsia="fr-FR"/>
-        </w:rPr>
-        <w:t>- v</w:t>
-      </w:r>
-      <w:r>
-        <w:rPr>
-          <w:rFonts w:ascii="Calibri" w:eastAsia="Times New Roman" w:hAnsi="Calibri" w:cs="Calibri"/>
-          <w:color w:val="C00000"/>
-          <w:lang w:eastAsia="fr-FR"/>
-        </w:rPr>
-        <w:t xml:space="preserve">ous </w:t>
-      </w:r>
-      <w:r>
-        <w:rPr>
-          <w:rFonts w:ascii="Calibri" w:eastAsia="Times New Roman" w:hAnsi="Calibri" w:cs="Calibri"/>
-          <w:color w:val="C00000"/>
-          <w:lang w:eastAsia="fr-FR"/>
-        </w:rPr>
-        <w:t>devez rater</w:t>
-      </w:r>
-      <w:r>
-        <w:rPr>
-          <w:rFonts w:ascii="Calibri" w:eastAsia="Times New Roman" w:hAnsi="Calibri" w:cs="Calibri"/>
-          <w:color w:val="C00000"/>
-          <w:lang w:eastAsia="fr-FR"/>
-        </w:rPr>
-        <w:t xml:space="preserve"> un tour de votre choix</w:t>
+        <w:t xml:space="preserve">ta </w:t>
+      </w:r>
+      <w:r>
+        <w:rPr>
+          <w:rFonts w:ascii="Calibri" w:eastAsia="Times New Roman" w:hAnsi="Calibri" w:cs="Calibri"/>
+          <w:color w:val="C00000"/>
+          <w:lang w:eastAsia="fr-FR"/>
+        </w:rPr>
+        <w:t xml:space="preserve">connexion n’est pas très bonne </w:t>
+      </w:r>
+      <w:r>
+        <w:rPr>
+          <w:rFonts w:ascii="Calibri" w:eastAsia="Times New Roman" w:hAnsi="Calibri" w:cs="Calibri"/>
+          <w:color w:val="C00000"/>
+          <w:lang w:eastAsia="fr-FR"/>
+        </w:rPr>
+        <w:t>–</w:t>
+      </w:r>
+      <w:r>
+        <w:rPr>
+          <w:rFonts w:ascii="Calibri" w:eastAsia="Times New Roman" w:hAnsi="Calibri" w:cs="Calibri"/>
+          <w:color w:val="C00000"/>
+          <w:lang w:eastAsia="fr-FR"/>
+        </w:rPr>
+        <w:t xml:space="preserve"> </w:t>
+      </w:r>
+      <w:r>
+        <w:rPr>
+          <w:rFonts w:ascii="Calibri" w:eastAsia="Times New Roman" w:hAnsi="Calibri" w:cs="Calibri"/>
+          <w:color w:val="C00000"/>
+          <w:lang w:eastAsia="fr-FR"/>
+        </w:rPr>
+        <w:t>tu dois</w:t>
+      </w:r>
+      <w:r>
+        <w:rPr>
+          <w:rFonts w:ascii="Calibri" w:eastAsia="Times New Roman" w:hAnsi="Calibri" w:cs="Calibri"/>
+          <w:color w:val="C00000"/>
+          <w:lang w:eastAsia="fr-FR"/>
+        </w:rPr>
+        <w:t xml:space="preserve"> rater</w:t>
+      </w:r>
+      <w:r>
+        <w:rPr>
+          <w:rFonts w:ascii="Calibri" w:eastAsia="Times New Roman" w:hAnsi="Calibri" w:cs="Calibri"/>
+          <w:color w:val="C00000"/>
+          <w:lang w:eastAsia="fr-FR"/>
+        </w:rPr>
+        <w:t xml:space="preserve"> un tour de </w:t>
+      </w:r>
+      <w:r>
+        <w:rPr>
+          <w:rFonts w:ascii="Calibri" w:eastAsia="Times New Roman" w:hAnsi="Calibri" w:cs="Calibri"/>
+          <w:color w:val="C00000"/>
+          <w:lang w:eastAsia="fr-FR"/>
+        </w:rPr>
+        <w:t xml:space="preserve">ton </w:t>
+      </w:r>
+      <w:r>
+        <w:rPr>
+          <w:rFonts w:ascii="Calibri" w:eastAsia="Times New Roman" w:hAnsi="Calibri" w:cs="Calibri"/>
+          <w:color w:val="C00000"/>
+          <w:lang w:eastAsia="fr-FR"/>
+        </w:rPr>
+        <w:t>choix</w:t>
       </w:r>
     </w:p>
     <w:p>
@@ -1501,7 +2162,7 @@
           <w:sz w:val="22"/>
           <w:szCs w:val="22"/>
         </w:rPr>
-        <w:t xml:space="preserve">Vous êtes </w:t>
+        <w:t xml:space="preserve">T’es </w:t>
       </w:r>
       <w:r>
         <w:rPr>
@@ -1521,7 +2182,133 @@
           <w:sz w:val="22"/>
           <w:szCs w:val="22"/>
         </w:rPr>
-        <w:t xml:space="preserve"> Vous n’avez jamais connu vos parents. À l’âge de 16 ans, vous vous êtes inscrit sur 23andme pour découvrir l’identité de votre demi-frère. Ce n’est pas une flèche.</w:t>
+        <w:t xml:space="preserve"> </w:t>
+      </w:r>
+      <w:r>
+        <w:rPr>
+          <w:rFonts w:ascii="Calibri" w:hAnsi="Calibri" w:cs="Calibri"/>
+          <w:color w:val="000000"/>
+          <w:sz w:val="22"/>
+          <w:szCs w:val="22"/>
+        </w:rPr>
+        <w:t xml:space="preserve">Tu </w:t>
+      </w:r>
+      <w:r>
+        <w:rPr>
+          <w:rFonts w:ascii="Calibri" w:hAnsi="Calibri" w:cs="Calibri"/>
+          <w:color w:val="000000"/>
+          <w:sz w:val="22"/>
+          <w:szCs w:val="22"/>
+        </w:rPr>
+        <w:t>n’a</w:t>
+      </w:r>
+      <w:r>
+        <w:rPr>
+          <w:rFonts w:ascii="Calibri" w:hAnsi="Calibri" w:cs="Calibri"/>
+          <w:color w:val="000000"/>
+          <w:sz w:val="22"/>
+          <w:szCs w:val="22"/>
+        </w:rPr>
+        <w:t xml:space="preserve">s </w:t>
+      </w:r>
+      <w:r>
+        <w:rPr>
+          <w:rFonts w:ascii="Calibri" w:hAnsi="Calibri" w:cs="Calibri"/>
+          <w:color w:val="000000"/>
+          <w:sz w:val="22"/>
+          <w:szCs w:val="22"/>
+        </w:rPr>
+        <w:t xml:space="preserve">jamais connu </w:t>
+      </w:r>
+      <w:r>
+        <w:rPr>
+          <w:rFonts w:ascii="Calibri" w:hAnsi="Calibri" w:cs="Calibri"/>
+          <w:color w:val="000000"/>
+          <w:sz w:val="22"/>
+          <w:szCs w:val="22"/>
+        </w:rPr>
+        <w:t>tes</w:t>
+      </w:r>
+      <w:r>
+        <w:rPr>
+          <w:rFonts w:ascii="Calibri" w:hAnsi="Calibri" w:cs="Calibri"/>
+          <w:color w:val="000000"/>
+          <w:sz w:val="22"/>
+          <w:szCs w:val="22"/>
+        </w:rPr>
+        <w:t xml:space="preserve"> parents. À l’âge de 16 ans, </w:t>
+      </w:r>
+      <w:r>
+        <w:rPr>
+          <w:rFonts w:ascii="Calibri" w:hAnsi="Calibri" w:cs="Calibri"/>
+          <w:color w:val="000000"/>
+          <w:sz w:val="22"/>
+          <w:szCs w:val="22"/>
+        </w:rPr>
+        <w:t>tu t’es</w:t>
+      </w:r>
+      <w:r>
+        <w:rPr>
+          <w:rFonts w:ascii="Calibri" w:hAnsi="Calibri" w:cs="Calibri"/>
+          <w:color w:val="000000"/>
+          <w:sz w:val="22"/>
+          <w:szCs w:val="22"/>
+        </w:rPr>
+        <w:t xml:space="preserve"> inscrit sur 23andme pour découvrir l’identité de </w:t>
+      </w:r>
+      <w:r>
+        <w:rPr>
+          <w:rFonts w:ascii="Calibri" w:hAnsi="Calibri" w:cs="Calibri"/>
+          <w:color w:val="000000"/>
+          <w:sz w:val="22"/>
+          <w:szCs w:val="22"/>
+        </w:rPr>
+        <w:t>ton</w:t>
+      </w:r>
+      <w:r>
+        <w:rPr>
+          <w:rFonts w:ascii="Calibri" w:hAnsi="Calibri" w:cs="Calibri"/>
+          <w:color w:val="000000"/>
+          <w:sz w:val="22"/>
+          <w:szCs w:val="22"/>
+        </w:rPr>
+        <w:t xml:space="preserve"> demi-frère</w:t>
+      </w:r>
+      <w:r>
+        <w:rPr>
+          <w:rFonts w:ascii="Calibri" w:hAnsi="Calibri" w:cs="Calibri"/>
+          <w:color w:val="000000"/>
+          <w:sz w:val="22"/>
+          <w:szCs w:val="22"/>
+        </w:rPr>
+        <w:t xml:space="preserve"> (c</w:t>
+      </w:r>
+      <w:r>
+        <w:rPr>
+          <w:rFonts w:ascii="Calibri" w:hAnsi="Calibri" w:cs="Calibri"/>
+          <w:color w:val="000000"/>
+          <w:sz w:val="22"/>
+          <w:szCs w:val="22"/>
+        </w:rPr>
+        <w:t>e n’est pas une flèche</w:t>
+      </w:r>
+      <w:r>
+        <w:rPr>
+          <w:rFonts w:ascii="Calibri" w:hAnsi="Calibri" w:cs="Calibri"/>
+          <w:color w:val="000000"/>
+          <w:sz w:val="22"/>
+          <w:szCs w:val="22"/>
+        </w:rPr>
+        <w:t>…)</w:t>
+      </w:r>
+      <w:r>
+        <w:rPr>
+          <w:rFonts w:ascii="Calibri" w:hAnsi="Calibri" w:cs="Calibri"/>
+          <w:color w:val="000000"/>
+          <w:sz w:val="22"/>
+          <w:szCs w:val="22"/>
+        </w:rPr>
+        <w:t>.</w:t>
       </w:r>
     </w:p>
     <w:p>
@@ -1594,7 +2381,7 @@
           <w:sz w:val="22"/>
           <w:szCs w:val="22"/>
         </w:rPr>
-        <w:t>v</w:t>
+        <w:t>t’as</w:t>
       </w:r>
       <w:r>
         <w:rPr>
@@ -1603,7 +2390,79 @@
           <w:sz w:val="22"/>
           <w:szCs w:val="22"/>
         </w:rPr>
-        <w:t>ous avez obtenu le statut de Boursier du Gouvernement Français - vous pouvez faire les études de votre choix sans vous soucier de l’argent.</w:t>
+        <w:t xml:space="preserve"> obtenu le statut de Boursier du Gouvernement Français </w:t>
+      </w:r>
+      <w:r>
+        <w:rPr>
+          <w:rFonts w:ascii="Calibri" w:hAnsi="Calibri" w:cs="Calibri"/>
+          <w:color w:val="385623"/>
+          <w:sz w:val="22"/>
+          <w:szCs w:val="22"/>
+        </w:rPr>
+        <w:t>–</w:t>
+      </w:r>
+      <w:r>
+        <w:rPr>
+          <w:rFonts w:ascii="Calibri" w:hAnsi="Calibri" w:cs="Calibri"/>
+          <w:color w:val="385623"/>
+          <w:sz w:val="22"/>
+          <w:szCs w:val="22"/>
+        </w:rPr>
+        <w:t xml:space="preserve"> </w:t>
+      </w:r>
+      <w:r>
+        <w:rPr>
+          <w:rFonts w:ascii="Calibri" w:hAnsi="Calibri" w:cs="Calibri"/>
+          <w:color w:val="385623"/>
+          <w:sz w:val="22"/>
+          <w:szCs w:val="22"/>
+        </w:rPr>
+        <w:t xml:space="preserve">tu peux </w:t>
+      </w:r>
+      <w:r>
+        <w:rPr>
+          <w:rFonts w:ascii="Calibri" w:hAnsi="Calibri" w:cs="Calibri"/>
+          <w:color w:val="385623"/>
+          <w:sz w:val="22"/>
+          <w:szCs w:val="22"/>
+        </w:rPr>
+        <w:t xml:space="preserve">faire les études de </w:t>
+      </w:r>
+      <w:r>
+        <w:rPr>
+          <w:rFonts w:ascii="Calibri" w:hAnsi="Calibri" w:cs="Calibri"/>
+          <w:color w:val="385623"/>
+          <w:sz w:val="22"/>
+          <w:szCs w:val="22"/>
+        </w:rPr>
+        <w:t xml:space="preserve">ton </w:t>
+      </w:r>
+      <w:r>
+        <w:rPr>
+          <w:rFonts w:ascii="Calibri" w:hAnsi="Calibri" w:cs="Calibri"/>
+          <w:color w:val="385623"/>
+          <w:sz w:val="22"/>
+          <w:szCs w:val="22"/>
+        </w:rPr>
+        <w:t xml:space="preserve">choix sans </w:t>
+      </w:r>
+      <w:r>
+        <w:rPr>
+          <w:rFonts w:ascii="Calibri" w:hAnsi="Calibri" w:cs="Calibri"/>
+          <w:color w:val="385623"/>
+          <w:sz w:val="22"/>
+          <w:szCs w:val="22"/>
+        </w:rPr>
+        <w:t xml:space="preserve">te </w:t>
+      </w:r>
+      <w:r>
+        <w:rPr>
+          <w:rFonts w:ascii="Calibri" w:hAnsi="Calibri" w:cs="Calibri"/>
+          <w:color w:val="385623"/>
+          <w:sz w:val="22"/>
+          <w:szCs w:val="22"/>
+        </w:rPr>
+        <w:t>soucier de l’argent.</w:t>
       </w:r>
     </w:p>
     <w:p>
@@ -1654,7 +2513,25 @@
           <w:sz w:val="22"/>
           <w:szCs w:val="22"/>
         </w:rPr>
-        <w:t>a vie a été suffisamment dure pour vous, pas besoin de malus supplémentaire.</w:t>
+        <w:t xml:space="preserve">a vie a été suffisamment dure pour </w:t>
+      </w:r>
+      <w:r>
+        <w:rPr>
+          <w:rFonts w:ascii="Calibri" w:hAnsi="Calibri" w:cs="Calibri"/>
+          <w:color w:val="C00000"/>
+          <w:sz w:val="22"/>
+          <w:szCs w:val="22"/>
+        </w:rPr>
+        <w:t>toi</w:t>
+      </w:r>
+      <w:r>
+        <w:rPr>
+          <w:rFonts w:ascii="Calibri" w:hAnsi="Calibri" w:cs="Calibri"/>
+          <w:color w:val="C00000"/>
+          <w:sz w:val="22"/>
+          <w:szCs w:val="22"/>
+        </w:rPr>
+        <w:t>, pas besoin de malus supplémentaire.</w:t>
       </w:r>
     </w:p>
     <w:p>
@@ -1759,7 +2636,7 @@
           <w:color w:val="000000"/>
           <w:lang w:eastAsia="fr-FR"/>
         </w:rPr>
-        <w:t xml:space="preserve">Vous êtes </w:t>
+        <w:t xml:space="preserve">T’es un </w:t>
       </w:r>
       <w:r>
         <w:rPr>
@@ -1777,7 +2654,23 @@
           <w:color w:val="000000"/>
           <w:lang w:eastAsia="fr-FR"/>
         </w:rPr>
-        <w:t xml:space="preserve">. Vos parents ont toujours été très </w:t>
+        <w:t xml:space="preserve">. </w:t>
+      </w:r>
+      <w:r>
+        <w:rPr>
+          <w:rFonts w:ascii="Calibri" w:eastAsia="Times New Roman" w:hAnsi="Calibri" w:cs="Calibri"/>
+          <w:color w:val="000000"/>
+          <w:lang w:eastAsia="fr-FR"/>
+        </w:rPr>
+        <w:t xml:space="preserve">Tes </w:t>
+      </w:r>
+      <w:r>
+        <w:rPr>
+          <w:rFonts w:ascii="Calibri" w:eastAsia="Times New Roman" w:hAnsi="Calibri" w:cs="Calibri"/>
+          <w:color w:val="000000"/>
+          <w:lang w:eastAsia="fr-FR"/>
+        </w:rPr>
+        <w:t xml:space="preserve">parents ont toujours été très </w:t>
       </w:r>
       <w:r>
         <w:rPr>
@@ -1795,43 +2688,111 @@
           <w:color w:val="000000"/>
           <w:lang w:eastAsia="fr-FR"/>
         </w:rPr>
-        <w:t xml:space="preserve"> avec vous.</w:t>
-      </w:r>
-      <w:r>
-        <w:rPr>
-          <w:rFonts w:ascii="Calibri" w:eastAsia="Times New Roman" w:hAnsi="Calibri" w:cs="Calibri"/>
-          <w:color w:val="000000"/>
-          <w:lang w:eastAsia="fr-FR"/>
-        </w:rPr>
-        <w:t xml:space="preserve"> Il vous est souvent arrivé d’appeler un autre prof « maman », ce qui vous a valu beaucoup de moqueries. À </w:t>
-      </w:r>
-      <w:proofErr w:type="gramStart"/>
-      <w:r>
-        <w:rPr>
-          <w:rFonts w:ascii="Calibri" w:eastAsia="Times New Roman" w:hAnsi="Calibri" w:cs="Calibri"/>
-          <w:color w:val="000000"/>
-          <w:lang w:eastAsia="fr-FR"/>
-        </w:rPr>
-        <w:t>chaq</w:t>
-      </w:r>
-      <w:bookmarkStart w:id="0" w:name="_GoBack"/>
-      <w:bookmarkEnd w:id="0"/>
-      <w:r>
-        <w:rPr>
-          <w:rFonts w:ascii="Calibri" w:eastAsia="Times New Roman" w:hAnsi="Calibri" w:cs="Calibri"/>
-          <w:color w:val="000000"/>
-          <w:lang w:eastAsia="fr-FR"/>
-        </w:rPr>
-        <w:t>ue</w:t>
-      </w:r>
-      <w:proofErr w:type="gramEnd"/>
-      <w:r>
-        <w:rPr>
-          <w:rFonts w:ascii="Calibri" w:eastAsia="Times New Roman" w:hAnsi="Calibri" w:cs="Calibri"/>
-          <w:color w:val="000000"/>
-          <w:lang w:eastAsia="fr-FR"/>
-        </w:rPr>
-        <w:t xml:space="preserve"> fois que vous faisiez une bêtise, les profs en parlaient à vos parents à la pause. </w:t>
+        <w:t xml:space="preserve"> avec </w:t>
+      </w:r>
+      <w:r>
+        <w:rPr>
+          <w:rFonts w:ascii="Calibri" w:eastAsia="Times New Roman" w:hAnsi="Calibri" w:cs="Calibri"/>
+          <w:color w:val="000000"/>
+          <w:lang w:eastAsia="fr-FR"/>
+        </w:rPr>
+        <w:t>toi</w:t>
+      </w:r>
+      <w:r>
+        <w:rPr>
+          <w:rFonts w:ascii="Calibri" w:eastAsia="Times New Roman" w:hAnsi="Calibri" w:cs="Calibri"/>
+          <w:color w:val="000000"/>
+          <w:lang w:eastAsia="fr-FR"/>
+        </w:rPr>
+        <w:t>.</w:t>
+      </w:r>
+      <w:r>
+        <w:rPr>
+          <w:rFonts w:ascii="Calibri" w:eastAsia="Times New Roman" w:hAnsi="Calibri" w:cs="Calibri"/>
+          <w:color w:val="000000"/>
+          <w:lang w:eastAsia="fr-FR"/>
+        </w:rPr>
+        <w:t xml:space="preserve"> Il </w:t>
+      </w:r>
+      <w:r>
+        <w:rPr>
+          <w:rFonts w:ascii="Calibri" w:eastAsia="Times New Roman" w:hAnsi="Calibri" w:cs="Calibri"/>
+          <w:color w:val="000000"/>
+          <w:lang w:eastAsia="fr-FR"/>
+        </w:rPr>
+        <w:t>t’</w:t>
+      </w:r>
+      <w:r>
+        <w:rPr>
+          <w:rFonts w:ascii="Calibri" w:eastAsia="Times New Roman" w:hAnsi="Calibri" w:cs="Calibri"/>
+          <w:color w:val="000000"/>
+          <w:lang w:eastAsia="fr-FR"/>
+        </w:rPr>
+        <w:t xml:space="preserve">est souvent arrivé d’appeler un autre prof « maman », ce qui </w:t>
+      </w:r>
+      <w:r>
+        <w:rPr>
+          <w:rFonts w:ascii="Calibri" w:eastAsia="Times New Roman" w:hAnsi="Calibri" w:cs="Calibri"/>
+          <w:color w:val="000000"/>
+          <w:lang w:eastAsia="fr-FR"/>
+        </w:rPr>
+        <w:t>t’</w:t>
+      </w:r>
+      <w:r>
+        <w:rPr>
+          <w:rFonts w:ascii="Calibri" w:eastAsia="Times New Roman" w:hAnsi="Calibri" w:cs="Calibri"/>
+          <w:color w:val="000000"/>
+          <w:lang w:eastAsia="fr-FR"/>
+        </w:rPr>
+        <w:t xml:space="preserve">a valu beaucoup de moqueries. À chaque fois que </w:t>
+      </w:r>
+      <w:r>
+        <w:rPr>
+          <w:rFonts w:ascii="Calibri" w:eastAsia="Times New Roman" w:hAnsi="Calibri" w:cs="Calibri"/>
+          <w:color w:val="000000"/>
+          <w:lang w:eastAsia="fr-FR"/>
+        </w:rPr>
+        <w:t xml:space="preserve">tu </w:t>
+      </w:r>
+      <w:r>
+        <w:rPr>
+          <w:rFonts w:ascii="Calibri" w:eastAsia="Times New Roman" w:hAnsi="Calibri" w:cs="Calibri"/>
+          <w:color w:val="000000"/>
+          <w:lang w:eastAsia="fr-FR"/>
+        </w:rPr>
+        <w:t>fais</w:t>
+      </w:r>
+      <w:r>
+        <w:rPr>
+          <w:rFonts w:ascii="Calibri" w:eastAsia="Times New Roman" w:hAnsi="Calibri" w:cs="Calibri"/>
+          <w:color w:val="000000"/>
+          <w:lang w:eastAsia="fr-FR"/>
+        </w:rPr>
+        <w:t>ais</w:t>
+      </w:r>
+      <w:r>
+        <w:rPr>
+          <w:rFonts w:ascii="Calibri" w:eastAsia="Times New Roman" w:hAnsi="Calibri" w:cs="Calibri"/>
+          <w:color w:val="000000"/>
+          <w:lang w:eastAsia="fr-FR"/>
+        </w:rPr>
+        <w:t xml:space="preserve"> une bêtise, les profs en parlaient à </w:t>
+      </w:r>
+      <w:r>
+        <w:rPr>
+          <w:rFonts w:ascii="Calibri" w:eastAsia="Times New Roman" w:hAnsi="Calibri" w:cs="Calibri"/>
+          <w:color w:val="000000"/>
+          <w:lang w:eastAsia="fr-FR"/>
+        </w:rPr>
+        <w:t xml:space="preserve">tes </w:t>
+      </w:r>
+      <w:r>
+        <w:rPr>
+          <w:rFonts w:ascii="Calibri" w:eastAsia="Times New Roman" w:hAnsi="Calibri" w:cs="Calibri"/>
+          <w:color w:val="000000"/>
+          <w:lang w:eastAsia="fr-FR"/>
+        </w:rPr>
+        <w:t xml:space="preserve">parents à la pause. </w:t>
       </w:r>
     </w:p>
     <w:p>
@@ -1884,7 +2845,71 @@
           <w:color w:val="385623"/>
           <w:lang w:eastAsia="fr-FR"/>
         </w:rPr>
-        <w:t xml:space="preserve"> vous êtes doués dans toutes les disciplines scolaires - vous pouvez choisir le domaine d’études que vous voulez (attention au malus).</w:t>
+        <w:t xml:space="preserve"> </w:t>
+      </w:r>
+      <w:r>
+        <w:rPr>
+          <w:rFonts w:ascii="Calibri" w:eastAsia="Times New Roman" w:hAnsi="Calibri" w:cs="Calibri"/>
+          <w:color w:val="385623"/>
+          <w:lang w:eastAsia="fr-FR"/>
+        </w:rPr>
+        <w:t xml:space="preserve">t’es </w:t>
+      </w:r>
+      <w:r>
+        <w:rPr>
+          <w:rFonts w:ascii="Calibri" w:eastAsia="Times New Roman" w:hAnsi="Calibri" w:cs="Calibri"/>
+          <w:color w:val="385623"/>
+          <w:lang w:eastAsia="fr-FR"/>
+        </w:rPr>
+        <w:t xml:space="preserve">doué dans toutes les disciplines scolaires </w:t>
+      </w:r>
+      <w:r>
+        <w:rPr>
+          <w:rFonts w:ascii="Calibri" w:eastAsia="Times New Roman" w:hAnsi="Calibri" w:cs="Calibri"/>
+          <w:color w:val="385623"/>
+          <w:lang w:eastAsia="fr-FR"/>
+        </w:rPr>
+        <w:t>–</w:t>
+      </w:r>
+      <w:r>
+        <w:rPr>
+          <w:rFonts w:ascii="Calibri" w:eastAsia="Times New Roman" w:hAnsi="Calibri" w:cs="Calibri"/>
+          <w:color w:val="385623"/>
+          <w:lang w:eastAsia="fr-FR"/>
+        </w:rPr>
+        <w:t xml:space="preserve"> </w:t>
+      </w:r>
+      <w:r>
+        <w:rPr>
+          <w:rFonts w:ascii="Calibri" w:eastAsia="Times New Roman" w:hAnsi="Calibri" w:cs="Calibri"/>
+          <w:color w:val="385623"/>
+          <w:lang w:eastAsia="fr-FR"/>
+        </w:rPr>
+        <w:t xml:space="preserve">tu peux </w:t>
+      </w:r>
+      <w:r>
+        <w:rPr>
+          <w:rFonts w:ascii="Calibri" w:eastAsia="Times New Roman" w:hAnsi="Calibri" w:cs="Calibri"/>
+          <w:color w:val="385623"/>
+          <w:lang w:eastAsia="fr-FR"/>
+        </w:rPr>
+        <w:t xml:space="preserve">choisir le domaine d’études que </w:t>
+      </w:r>
+      <w:r>
+        <w:rPr>
+          <w:rFonts w:ascii="Calibri" w:eastAsia="Times New Roman" w:hAnsi="Calibri" w:cs="Calibri"/>
+          <w:color w:val="385623"/>
+          <w:lang w:eastAsia="fr-FR"/>
+        </w:rPr>
+        <w:t xml:space="preserve">tu veux </w:t>
+      </w:r>
+      <w:r>
+        <w:rPr>
+          <w:rFonts w:ascii="Calibri" w:eastAsia="Times New Roman" w:hAnsi="Calibri" w:cs="Calibri"/>
+          <w:color w:val="385623"/>
+          <w:lang w:eastAsia="fr-FR"/>
+        </w:rPr>
+        <w:t>(attention au malus).</w:t>
       </w:r>
     </w:p>
     <w:p>
@@ -1913,7 +2938,49 @@
           <w:color w:val="C00000"/>
           <w:lang w:eastAsia="fr-FR"/>
         </w:rPr>
-        <w:t xml:space="preserve"> vous vous rebellez et vous interdisez toute carrière liée à l’éducation.</w:t>
+        <w:t xml:space="preserve"> </w:t>
+      </w:r>
+      <w:r>
+        <w:rPr>
+          <w:rFonts w:ascii="Calibri" w:eastAsia="Times New Roman" w:hAnsi="Calibri" w:cs="Calibri"/>
+          <w:color w:val="C00000"/>
+          <w:lang w:eastAsia="fr-FR"/>
+        </w:rPr>
+        <w:t xml:space="preserve">tu te rebelles </w:t>
+      </w:r>
+      <w:r>
+        <w:rPr>
+          <w:rFonts w:ascii="Calibri" w:eastAsia="Times New Roman" w:hAnsi="Calibri" w:cs="Calibri"/>
+          <w:color w:val="C00000"/>
+          <w:lang w:eastAsia="fr-FR"/>
+        </w:rPr>
+        <w:t xml:space="preserve">et </w:t>
+      </w:r>
+      <w:r>
+        <w:rPr>
+          <w:rFonts w:ascii="Calibri" w:eastAsia="Times New Roman" w:hAnsi="Calibri" w:cs="Calibri"/>
+          <w:color w:val="C00000"/>
+          <w:lang w:eastAsia="fr-FR"/>
+        </w:rPr>
+        <w:t>t’</w:t>
+      </w:r>
+      <w:bookmarkStart w:id="0" w:name="_GoBack"/>
+      <w:bookmarkEnd w:id="0"/>
+      <w:r>
+        <w:rPr>
+          <w:rFonts w:ascii="Calibri" w:eastAsia="Times New Roman" w:hAnsi="Calibri" w:cs="Calibri"/>
+          <w:color w:val="C00000"/>
+          <w:lang w:eastAsia="fr-FR"/>
+        </w:rPr>
+        <w:t xml:space="preserve">interdis </w:t>
+      </w:r>
+      <w:r>
+        <w:rPr>
+          <w:rFonts w:ascii="Calibri" w:eastAsia="Times New Roman" w:hAnsi="Calibri" w:cs="Calibri"/>
+          <w:color w:val="C00000"/>
+          <w:lang w:eastAsia="fr-FR"/>
+        </w:rPr>
+        <w:t>toute carrière liée à l’éducation.</w:t>
       </w:r>
       <w:r>
         <w:rPr>
@@ -2773,7 +3840,7 @@
 </file>
 
 <file path=customXml/itemProps1.xml><?xml version="1.0" encoding="utf-8"?>
-<ds:datastoreItem xmlns:ds="http://schemas.openxmlformats.org/officeDocument/2006/customXml" ds:itemID="{BB0D3D80-A369-49C4-A3EC-AD7934A3F02B}">
+<ds:datastoreItem xmlns:ds="http://schemas.openxmlformats.org/officeDocument/2006/customXml" ds:itemID="{59B8FAB9-F04F-4D74-8683-9819C350A8E6}">
   <ds:schemaRefs>
     <ds:schemaRef ds:uri="http://schemas.openxmlformats.org/officeDocument/2006/bibliography"/>
   </ds:schemaRefs>

</xml_diff>